<commit_message>
Update Water Quality Data SOP.docx
Updated SOP for current coding (as of 1/23/2025)
</commit_message>
<xml_diff>
--- a/Reference_documents/Water Quality Data SOP.docx
+++ b/Reference_documents/Water Quality Data SOP.docx
@@ -1,6 +1,6 @@
 
 <file path=word/document.xml><?xml version="1.0" encoding="utf-8"?>
-<w:document xmlns:wpc="http://schemas.microsoft.com/office/word/2010/wordprocessingCanvas" xmlns:cx="http://schemas.microsoft.com/office/drawing/2014/chartex" xmlns:cx1="http://schemas.microsoft.com/office/drawing/2015/9/8/chartex" xmlns:cx2="http://schemas.microsoft.com/office/drawing/2015/10/21/chartex" xmlns:cx3="http://schemas.microsoft.com/office/drawing/2016/5/9/chartex" xmlns:cx4="http://schemas.microsoft.com/office/drawing/2016/5/10/chartex" xmlns:cx5="http://schemas.microsoft.com/office/drawing/2016/5/11/chartex" xmlns:cx6="http://schemas.microsoft.com/office/drawing/2016/5/12/chartex" xmlns:cx7="http://schemas.microsoft.com/office/drawing/2016/5/13/chartex" xmlns:cx8="http://schemas.microsoft.com/office/drawing/2016/5/14/chartex" xmlns:mc="http://schemas.openxmlformats.org/markup-compatibility/2006" xmlns:aink="http://schemas.microsoft.com/office/drawing/2016/ink" xmlns:am3d="http://schemas.microsoft.com/office/drawing/2017/model3d" xmlns:o="urn:schemas-microsoft-com:office:office" xmlns:oel="http://schemas.microsoft.com/office/2019/extlst" xmlns:r="http://schemas.openxmlformats.org/officeDocument/2006/relationships" xmlns:m="http://schemas.openxmlformats.org/officeDocument/2006/math" xmlns:v="urn:schemas-microsoft-com:vml" xmlns:wp14="http://schemas.microsoft.com/office/word/2010/wordprocessingDrawing" xmlns:wp="http://schemas.openxmlformats.org/drawingml/2006/wordprocessingDrawing" xmlns:w10="urn:schemas-microsoft-com:office:word" xmlns:w="http://schemas.openxmlformats.org/wordprocessingml/2006/main" xmlns:w14="http://schemas.microsoft.com/office/word/2010/wordml" xmlns:w15="http://schemas.microsoft.com/office/word/2012/wordml" xmlns:w16cex="http://schemas.microsoft.com/office/word/2018/wordml/cex" xmlns:w16cid="http://schemas.microsoft.com/office/word/2016/wordml/cid" xmlns:w16="http://schemas.microsoft.com/office/word/2018/wordml" xmlns:w16du="http://schemas.microsoft.com/office/word/2023/wordml/word16du" xmlns:w16sdtdh="http://schemas.microsoft.com/office/word/2020/wordml/sdtdatahash" xmlns:w16se="http://schemas.microsoft.com/office/word/2015/wordml/symex" xmlns:wpg="http://schemas.microsoft.com/office/word/2010/wordprocessingGroup" xmlns:wpi="http://schemas.microsoft.com/office/word/2010/wordprocessingInk" xmlns:wne="http://schemas.microsoft.com/office/word/2006/wordml" xmlns:wps="http://schemas.microsoft.com/office/word/2010/wordprocessingShape" mc:Ignorable="w14 w15 w16se w16cid w16 w16cex w16sdtdh w16du wp14">
+<w:document xmlns:wpc="http://schemas.microsoft.com/office/word/2010/wordprocessingCanvas" xmlns:cx="http://schemas.microsoft.com/office/drawing/2014/chartex" xmlns:cx1="http://schemas.microsoft.com/office/drawing/2015/9/8/chartex" xmlns:cx2="http://schemas.microsoft.com/office/drawing/2015/10/21/chartex" xmlns:cx3="http://schemas.microsoft.com/office/drawing/2016/5/9/chartex" xmlns:cx4="http://schemas.microsoft.com/office/drawing/2016/5/10/chartex" xmlns:cx5="http://schemas.microsoft.com/office/drawing/2016/5/11/chartex" xmlns:cx6="http://schemas.microsoft.com/office/drawing/2016/5/12/chartex" xmlns:cx7="http://schemas.microsoft.com/office/drawing/2016/5/13/chartex" xmlns:cx8="http://schemas.microsoft.com/office/drawing/2016/5/14/chartex" xmlns:mc="http://schemas.openxmlformats.org/markup-compatibility/2006" xmlns:aink="http://schemas.microsoft.com/office/drawing/2016/ink" xmlns:am3d="http://schemas.microsoft.com/office/drawing/2017/model3d" xmlns:o="urn:schemas-microsoft-com:office:office" xmlns:oel="http://schemas.microsoft.com/office/2019/extlst" xmlns:r="http://schemas.openxmlformats.org/officeDocument/2006/relationships" xmlns:m="http://schemas.openxmlformats.org/officeDocument/2006/math" xmlns:v="urn:schemas-microsoft-com:vml" xmlns:wp14="http://schemas.microsoft.com/office/word/2010/wordprocessingDrawing" xmlns:wp="http://schemas.openxmlformats.org/drawingml/2006/wordprocessingDrawing" xmlns:w10="urn:schemas-microsoft-com:office:word" xmlns:w="http://schemas.openxmlformats.org/wordprocessingml/2006/main" xmlns:w14="http://schemas.microsoft.com/office/word/2010/wordml" xmlns:w15="http://schemas.microsoft.com/office/word/2012/wordml" xmlns:w16cex="http://schemas.microsoft.com/office/word/2018/wordml/cex" xmlns:w16cid="http://schemas.microsoft.com/office/word/2016/wordml/cid" xmlns:w16="http://schemas.microsoft.com/office/word/2018/wordml" xmlns:w16du="http://schemas.microsoft.com/office/word/2023/wordml/word16du" xmlns:w16sdtdh="http://schemas.microsoft.com/office/word/2020/wordml/sdtdatahash" xmlns:w16sdtfl="http://schemas.microsoft.com/office/word/2024/wordml/sdtformatlock" xmlns:w16se="http://schemas.microsoft.com/office/word/2015/wordml/symex" xmlns:wpg="http://schemas.microsoft.com/office/word/2010/wordprocessingGroup" xmlns:wpi="http://schemas.microsoft.com/office/word/2010/wordprocessingInk" xmlns:wne="http://schemas.microsoft.com/office/word/2006/wordml" xmlns:wps="http://schemas.microsoft.com/office/word/2010/wordprocessingShape" mc:Ignorable="w14 w15 w16se w16cid w16 w16cex w16sdtdh w16sdtfl w16du wp14">
   <w:body>
     <w:p>
       <w:pPr>
@@ -60,14 +60,28 @@
           <w:sz w:val="24"/>
           <w:szCs w:val="24"/>
         </w:rPr>
-        <w:t>12/07</w:t>
-      </w:r>
-      <w:r>
-        <w:rPr>
-          <w:sz w:val="24"/>
-          <w:szCs w:val="24"/>
-        </w:rPr>
-        <w:t>/23</w:t>
+        <w:t>1/</w:t>
+      </w:r>
+      <w:r>
+        <w:rPr>
+          <w:sz w:val="24"/>
+          <w:szCs w:val="24"/>
+        </w:rPr>
+        <w:t>23</w:t>
+      </w:r>
+      <w:r>
+        <w:rPr>
+          <w:sz w:val="24"/>
+          <w:szCs w:val="24"/>
+        </w:rPr>
+        <w:t>/</w:t>
+      </w:r>
+      <w:r>
+        <w:rPr>
+          <w:sz w:val="24"/>
+          <w:szCs w:val="24"/>
+        </w:rPr>
+        <w:t>2025</w:t>
       </w:r>
     </w:p>
     <w:p>
@@ -239,7 +253,23 @@
           <w:sz w:val="24"/>
           <w:szCs w:val="24"/>
         </w:rPr>
-        <w:t xml:space="preserve"> by following Site_Section_file_creation_SOP document</w:t>
+        <w:t xml:space="preserve"> by following </w:t>
+      </w:r>
+      <w:proofErr w:type="spellStart"/>
+      <w:r>
+        <w:rPr>
+          <w:sz w:val="24"/>
+          <w:szCs w:val="24"/>
+        </w:rPr>
+        <w:t>Site_Section_file_creation_SOP</w:t>
+      </w:r>
+      <w:proofErr w:type="spellEnd"/>
+      <w:r>
+        <w:rPr>
+          <w:sz w:val="24"/>
+          <w:szCs w:val="24"/>
+        </w:rPr>
+        <w:t xml:space="preserve"> document</w:t>
       </w:r>
       <w:r>
         <w:rPr>
@@ -775,12 +805,21 @@
         </w:rPr>
         <w:t>In the “Date Range” section, enter the starting and ending dates for the time period (</w:t>
       </w:r>
-      <w:r>
-        <w:rPr>
-          <w:sz w:val="24"/>
-          <w:szCs w:val="24"/>
-        </w:rPr>
-        <w:t>5 year increments is best).</w:t>
+      <w:proofErr w:type="gramStart"/>
+      <w:r>
+        <w:rPr>
+          <w:sz w:val="24"/>
+          <w:szCs w:val="24"/>
+        </w:rPr>
+        <w:t>5 year</w:t>
+      </w:r>
+      <w:proofErr w:type="gramEnd"/>
+      <w:r>
+        <w:rPr>
+          <w:sz w:val="24"/>
+          <w:szCs w:val="24"/>
+        </w:rPr>
+        <w:t xml:space="preserve"> increments is best).</w:t>
       </w:r>
     </w:p>
     <w:p>
@@ -1108,6 +1147,7 @@
         </w:rPr>
         <w:t xml:space="preserve"> (ex. </w:t>
       </w:r>
+      <w:proofErr w:type="spellStart"/>
       <w:r>
         <w:rPr>
           <w:sz w:val="24"/>
@@ -1134,7 +1174,15 @@
           <w:sz w:val="24"/>
           <w:szCs w:val="24"/>
         </w:rPr>
-        <w:t>_Site data</w:t>
+        <w:t>_Site</w:t>
+      </w:r>
+      <w:proofErr w:type="spellEnd"/>
+      <w:r>
+        <w:rPr>
+          <w:sz w:val="24"/>
+          <w:szCs w:val="24"/>
+        </w:rPr>
+        <w:t xml:space="preserve"> data</w:t>
       </w:r>
       <w:r>
         <w:rPr>
@@ -1176,7 +1224,23 @@
           <w:sz w:val="24"/>
           <w:szCs w:val="24"/>
         </w:rPr>
-        <w:t xml:space="preserve">“Raw_data” </w:t>
+        <w:t>“</w:t>
+      </w:r>
+      <w:proofErr w:type="spellStart"/>
+      <w:r>
+        <w:rPr>
+          <w:sz w:val="24"/>
+          <w:szCs w:val="24"/>
+        </w:rPr>
+        <w:t>Raw_data</w:t>
+      </w:r>
+      <w:proofErr w:type="spellEnd"/>
+      <w:r>
+        <w:rPr>
+          <w:sz w:val="24"/>
+          <w:szCs w:val="24"/>
+        </w:rPr>
+        <w:t xml:space="preserve">” </w:t>
       </w:r>
       <w:r>
         <w:rPr>
@@ -1393,7 +1457,23 @@
           <w:sz w:val="24"/>
           <w:szCs w:val="24"/>
         </w:rPr>
-        <w:t xml:space="preserve">“Raw_data” </w:t>
+        <w:t>“</w:t>
+      </w:r>
+      <w:proofErr w:type="spellStart"/>
+      <w:r>
+        <w:rPr>
+          <w:sz w:val="24"/>
+          <w:szCs w:val="24"/>
+        </w:rPr>
+        <w:t>Raw_data</w:t>
+      </w:r>
+      <w:proofErr w:type="spellEnd"/>
+      <w:r>
+        <w:rPr>
+          <w:sz w:val="24"/>
+          <w:szCs w:val="24"/>
+        </w:rPr>
+        <w:t xml:space="preserve">” </w:t>
       </w:r>
       <w:r>
         <w:rPr>
@@ -2340,6 +2420,7 @@
         </w:rPr>
         <w:t xml:space="preserve">”, starting year, and ending year separated by underscores (ex. </w:t>
       </w:r>
+      <w:proofErr w:type="spellStart"/>
       <w:r>
         <w:rPr>
           <w:sz w:val="24"/>
@@ -2352,7 +2433,15 @@
           <w:sz w:val="24"/>
           <w:szCs w:val="24"/>
         </w:rPr>
-        <w:t>Site d</w:t>
+        <w:t>Site</w:t>
+      </w:r>
+      <w:proofErr w:type="spellEnd"/>
+      <w:r>
+        <w:rPr>
+          <w:sz w:val="24"/>
+          <w:szCs w:val="24"/>
+        </w:rPr>
+        <w:t xml:space="preserve"> d</w:t>
       </w:r>
       <w:r>
         <w:rPr>
@@ -2380,7 +2469,23 @@
           <w:sz w:val="24"/>
           <w:szCs w:val="24"/>
         </w:rPr>
-        <w:t>. Save the file to the WQ “Raw_data” folder.</w:t>
+        <w:t>. Save the file to the WQ “</w:t>
+      </w:r>
+      <w:proofErr w:type="spellStart"/>
+      <w:r>
+        <w:rPr>
+          <w:sz w:val="24"/>
+          <w:szCs w:val="24"/>
+        </w:rPr>
+        <w:t>Raw_data</w:t>
+      </w:r>
+      <w:proofErr w:type="spellEnd"/>
+      <w:r>
+        <w:rPr>
+          <w:sz w:val="24"/>
+          <w:szCs w:val="24"/>
+        </w:rPr>
+        <w:t>” folder.</w:t>
       </w:r>
     </w:p>
     <w:p>
@@ -2434,7 +2539,15 @@
           <w:sz w:val="24"/>
           <w:szCs w:val="24"/>
         </w:rPr>
-        <w:t>select columns A (WBody</w:t>
+        <w:t>select columns A (</w:t>
+      </w:r>
+      <w:proofErr w:type="spellStart"/>
+      <w:r>
+        <w:rPr>
+          <w:sz w:val="24"/>
+          <w:szCs w:val="24"/>
+        </w:rPr>
+        <w:t>WBody</w:t>
       </w:r>
       <w:r>
         <w:rPr>
@@ -2448,14 +2561,38 @@
           <w:sz w:val="24"/>
           <w:szCs w:val="24"/>
         </w:rPr>
-        <w:t xml:space="preserve">D) through </w:t>
-      </w:r>
-      <w:r>
-        <w:rPr>
-          <w:sz w:val="24"/>
-          <w:szCs w:val="24"/>
-        </w:rPr>
-        <w:t>column F (Actual_StationID) and change cell type to ‘Text’.</w:t>
+        <w:t>D</w:t>
+      </w:r>
+      <w:proofErr w:type="spellEnd"/>
+      <w:r>
+        <w:rPr>
+          <w:sz w:val="24"/>
+          <w:szCs w:val="24"/>
+        </w:rPr>
+        <w:t xml:space="preserve">) through </w:t>
+      </w:r>
+      <w:r>
+        <w:rPr>
+          <w:sz w:val="24"/>
+          <w:szCs w:val="24"/>
+        </w:rPr>
+        <w:t>column F (</w:t>
+      </w:r>
+      <w:proofErr w:type="spellStart"/>
+      <w:r>
+        <w:rPr>
+          <w:sz w:val="24"/>
+          <w:szCs w:val="24"/>
+        </w:rPr>
+        <w:t>Actual_StationID</w:t>
+      </w:r>
+      <w:proofErr w:type="spellEnd"/>
+      <w:r>
+        <w:rPr>
+          <w:sz w:val="24"/>
+          <w:szCs w:val="24"/>
+        </w:rPr>
+        <w:t>) and change cell type to ‘Text’.</w:t>
       </w:r>
     </w:p>
     <w:p>
@@ -2654,21 +2791,49 @@
         <w:lastRenderedPageBreak/>
         <w:t>*\</w:t>
       </w:r>
+      <w:proofErr w:type="spellStart"/>
       <w:r>
         <w:rPr>
           <w:rFonts w:ascii="Segoe UI" w:hAnsi="Segoe UI" w:cs="Segoe UI"/>
           <w:color w:val="1F2328"/>
           <w:shd w:val="clear" w:color="auto" w:fill="FFFFFF"/>
         </w:rPr>
-        <w:t>Raw_d</w:t>
-      </w:r>
+        <w:t>Raw_</w:t>
+      </w:r>
+      <w:proofErr w:type="gramStart"/>
       <w:r>
         <w:rPr>
           <w:rFonts w:ascii="Segoe UI" w:hAnsi="Segoe UI" w:cs="Segoe UI"/>
           <w:color w:val="1F2328"/>
           <w:shd w:val="clear" w:color="auto" w:fill="FFFFFF"/>
         </w:rPr>
-        <w:t xml:space="preserve">ata : </w:t>
+        <w:t>d</w:t>
+      </w:r>
+      <w:r>
+        <w:rPr>
+          <w:rFonts w:ascii="Segoe UI" w:hAnsi="Segoe UI" w:cs="Segoe UI"/>
+          <w:color w:val="1F2328"/>
+          <w:shd w:val="clear" w:color="auto" w:fill="FFFFFF"/>
+        </w:rPr>
+        <w:t>ata</w:t>
+      </w:r>
+      <w:proofErr w:type="spellEnd"/>
+      <w:r>
+        <w:rPr>
+          <w:rFonts w:ascii="Segoe UI" w:hAnsi="Segoe UI" w:cs="Segoe UI"/>
+          <w:color w:val="1F2328"/>
+          <w:shd w:val="clear" w:color="auto" w:fill="FFFFFF"/>
+        </w:rPr>
+        <w:t xml:space="preserve"> :</w:t>
+      </w:r>
+      <w:proofErr w:type="gramEnd"/>
+      <w:r>
+        <w:rPr>
+          <w:rFonts w:ascii="Segoe UI" w:hAnsi="Segoe UI" w:cs="Segoe UI"/>
+          <w:color w:val="1F2328"/>
+          <w:shd w:val="clear" w:color="auto" w:fill="FFFFFF"/>
+        </w:rPr>
+        <w:t xml:space="preserve"> </w:t>
       </w:r>
       <w:r>
         <w:rPr>
@@ -2699,7 +2864,25 @@
           <w:color w:val="1F2328"/>
           <w:shd w:val="clear" w:color="auto" w:fill="FFFFFF"/>
         </w:rPr>
-        <w:t xml:space="preserve">*\Raw_cleaned: </w:t>
+        <w:t>*\</w:t>
+      </w:r>
+      <w:proofErr w:type="spellStart"/>
+      <w:r>
+        <w:rPr>
+          <w:rFonts w:ascii="Segoe UI" w:hAnsi="Segoe UI" w:cs="Segoe UI"/>
+          <w:color w:val="1F2328"/>
+          <w:shd w:val="clear" w:color="auto" w:fill="FFFFFF"/>
+        </w:rPr>
+        <w:t>Raw_cleaned</w:t>
+      </w:r>
+      <w:proofErr w:type="spellEnd"/>
+      <w:r>
+        <w:rPr>
+          <w:rFonts w:ascii="Segoe UI" w:hAnsi="Segoe UI" w:cs="Segoe UI"/>
+          <w:color w:val="1F2328"/>
+          <w:shd w:val="clear" w:color="auto" w:fill="FFFFFF"/>
+        </w:rPr>
+        <w:t xml:space="preserve">: </w:t>
       </w:r>
       <w:r>
         <w:rPr>
@@ -2734,6 +2917,7 @@
         </w:rPr>
         <w:t>*\</w:t>
       </w:r>
+      <w:proofErr w:type="spellStart"/>
       <w:r>
         <w:rPr>
           <w:rFonts w:ascii="Segoe UI" w:hAnsi="Segoe UI" w:cs="Segoe UI"/>
@@ -2758,6 +2942,7 @@
         </w:rPr>
         <w:t>data</w:t>
       </w:r>
+      <w:proofErr w:type="spellEnd"/>
       <w:r>
         <w:rPr>
           <w:rFonts w:ascii="Segoe UI" w:hAnsi="Segoe UI" w:cs="Segoe UI"/>
@@ -2801,7 +2986,23 @@
           <w:sz w:val="24"/>
           <w:szCs w:val="24"/>
         </w:rPr>
-        <w:t xml:space="preserve">“Site data” and “Results” files to the “Raw_data” folder </w:t>
+        <w:t>“Site data” and “Results” files to the “</w:t>
+      </w:r>
+      <w:proofErr w:type="spellStart"/>
+      <w:r>
+        <w:rPr>
+          <w:sz w:val="24"/>
+          <w:szCs w:val="24"/>
+        </w:rPr>
+        <w:t>Raw_data</w:t>
+      </w:r>
+      <w:proofErr w:type="spellEnd"/>
+      <w:r>
+        <w:rPr>
+          <w:sz w:val="24"/>
+          <w:szCs w:val="24"/>
+        </w:rPr>
+        <w:t xml:space="preserve">” folder </w:t>
       </w:r>
       <w:r>
         <w:rPr>
@@ -2855,7 +3056,23 @@
           <w:sz w:val="24"/>
           <w:szCs w:val="24"/>
         </w:rPr>
-        <w:t xml:space="preserve">Open the WQ_data_compilation R code file and run following </w:t>
+        <w:t xml:space="preserve">Open the </w:t>
+      </w:r>
+      <w:proofErr w:type="spellStart"/>
+      <w:r>
+        <w:rPr>
+          <w:sz w:val="24"/>
+          <w:szCs w:val="24"/>
+        </w:rPr>
+        <w:t>WQ_data_compilation</w:t>
+      </w:r>
+      <w:proofErr w:type="spellEnd"/>
+      <w:r>
+        <w:rPr>
+          <w:sz w:val="24"/>
+          <w:szCs w:val="24"/>
+        </w:rPr>
+        <w:t xml:space="preserve"> R code file and run following </w:t>
       </w:r>
       <w:r>
         <w:rPr>
@@ -2916,7 +3133,23 @@
           <w:sz w:val="24"/>
           <w:szCs w:val="24"/>
         </w:rPr>
-        <w:t>“keep_site”</w:t>
+        <w:t>“</w:t>
+      </w:r>
+      <w:proofErr w:type="spellStart"/>
+      <w:r>
+        <w:rPr>
+          <w:sz w:val="24"/>
+          <w:szCs w:val="24"/>
+        </w:rPr>
+        <w:t>keep_site</w:t>
+      </w:r>
+      <w:proofErr w:type="spellEnd"/>
+      <w:r>
+        <w:rPr>
+          <w:sz w:val="24"/>
+          <w:szCs w:val="24"/>
+        </w:rPr>
+        <w:t>”</w:t>
       </w:r>
       <w:r>
         <w:rPr>
@@ -2938,12 +3171,213 @@
           <w:szCs w:val="24"/>
         </w:rPr>
       </w:pPr>
-      <w:r>
-        <w:rPr>
-          <w:sz w:val="24"/>
-          <w:szCs w:val="24"/>
-        </w:rPr>
-        <w:t>c("MonitoringLocationIdentifier", "OrganizationIdentifier", "OrganizationFormalName", "MonitoringLocationName",                "MonitoringLocationTypeName", “MonitoringLocationDescriptionText", "LatitudeMeasure", "LongitudeMeasure",                "HorizontalCoordinateReferenceSystemDatumName", "StateCode", "CountyCode", "ProviderName")</w:t>
+      <w:proofErr w:type="gramStart"/>
+      <w:r>
+        <w:rPr>
+          <w:sz w:val="24"/>
+          <w:szCs w:val="24"/>
+        </w:rPr>
+        <w:t>c(</w:t>
+      </w:r>
+      <w:proofErr w:type="gramEnd"/>
+      <w:r>
+        <w:rPr>
+          <w:sz w:val="24"/>
+          <w:szCs w:val="24"/>
+        </w:rPr>
+        <w:t>"</w:t>
+      </w:r>
+      <w:proofErr w:type="spellStart"/>
+      <w:r>
+        <w:rPr>
+          <w:sz w:val="24"/>
+          <w:szCs w:val="24"/>
+        </w:rPr>
+        <w:t>MonitoringLocationIdentifier</w:t>
+      </w:r>
+      <w:proofErr w:type="spellEnd"/>
+      <w:r>
+        <w:rPr>
+          <w:sz w:val="24"/>
+          <w:szCs w:val="24"/>
+        </w:rPr>
+        <w:t>", "</w:t>
+      </w:r>
+      <w:proofErr w:type="spellStart"/>
+      <w:r>
+        <w:rPr>
+          <w:sz w:val="24"/>
+          <w:szCs w:val="24"/>
+        </w:rPr>
+        <w:t>OrganizationIdentifier</w:t>
+      </w:r>
+      <w:proofErr w:type="spellEnd"/>
+      <w:r>
+        <w:rPr>
+          <w:sz w:val="24"/>
+          <w:szCs w:val="24"/>
+        </w:rPr>
+        <w:t>", "</w:t>
+      </w:r>
+      <w:proofErr w:type="spellStart"/>
+      <w:r>
+        <w:rPr>
+          <w:sz w:val="24"/>
+          <w:szCs w:val="24"/>
+        </w:rPr>
+        <w:t>OrganizationFormalName</w:t>
+      </w:r>
+      <w:proofErr w:type="spellEnd"/>
+      <w:r>
+        <w:rPr>
+          <w:sz w:val="24"/>
+          <w:szCs w:val="24"/>
+        </w:rPr>
+        <w:t>", "</w:t>
+      </w:r>
+      <w:proofErr w:type="spellStart"/>
+      <w:r>
+        <w:rPr>
+          <w:sz w:val="24"/>
+          <w:szCs w:val="24"/>
+        </w:rPr>
+        <w:t>MonitoringLocationName</w:t>
+      </w:r>
+      <w:proofErr w:type="spellEnd"/>
+      <w:r>
+        <w:rPr>
+          <w:sz w:val="24"/>
+          <w:szCs w:val="24"/>
+        </w:rPr>
+        <w:t>",                "</w:t>
+      </w:r>
+      <w:proofErr w:type="spellStart"/>
+      <w:r>
+        <w:rPr>
+          <w:sz w:val="24"/>
+          <w:szCs w:val="24"/>
+        </w:rPr>
+        <w:t>MonitoringLocationTypeName</w:t>
+      </w:r>
+      <w:proofErr w:type="spellEnd"/>
+      <w:r>
+        <w:rPr>
+          <w:sz w:val="24"/>
+          <w:szCs w:val="24"/>
+        </w:rPr>
+        <w:t>", “</w:t>
+      </w:r>
+      <w:proofErr w:type="spellStart"/>
+      <w:r>
+        <w:rPr>
+          <w:sz w:val="24"/>
+          <w:szCs w:val="24"/>
+        </w:rPr>
+        <w:t>MonitoringLocationDescriptionText</w:t>
+      </w:r>
+      <w:proofErr w:type="spellEnd"/>
+      <w:r>
+        <w:rPr>
+          <w:sz w:val="24"/>
+          <w:szCs w:val="24"/>
+        </w:rPr>
+        <w:t>", "</w:t>
+      </w:r>
+      <w:proofErr w:type="spellStart"/>
+      <w:r>
+        <w:rPr>
+          <w:sz w:val="24"/>
+          <w:szCs w:val="24"/>
+        </w:rPr>
+        <w:t>LatitudeMeasure</w:t>
+      </w:r>
+      <w:proofErr w:type="spellEnd"/>
+      <w:r>
+        <w:rPr>
+          <w:sz w:val="24"/>
+          <w:szCs w:val="24"/>
+        </w:rPr>
+        <w:t>", "</w:t>
+      </w:r>
+      <w:proofErr w:type="spellStart"/>
+      <w:r>
+        <w:rPr>
+          <w:sz w:val="24"/>
+          <w:szCs w:val="24"/>
+        </w:rPr>
+        <w:t>LongitudeMeasure</w:t>
+      </w:r>
+      <w:proofErr w:type="spellEnd"/>
+      <w:r>
+        <w:rPr>
+          <w:sz w:val="24"/>
+          <w:szCs w:val="24"/>
+        </w:rPr>
+        <w:t>",                "</w:t>
+      </w:r>
+      <w:proofErr w:type="spellStart"/>
+      <w:r>
+        <w:rPr>
+          <w:sz w:val="24"/>
+          <w:szCs w:val="24"/>
+        </w:rPr>
+        <w:t>HorizontalCoordinateReferenceSystemDatumName</w:t>
+      </w:r>
+      <w:proofErr w:type="spellEnd"/>
+      <w:r>
+        <w:rPr>
+          <w:sz w:val="24"/>
+          <w:szCs w:val="24"/>
+        </w:rPr>
+        <w:t>", "</w:t>
+      </w:r>
+      <w:proofErr w:type="spellStart"/>
+      <w:r>
+        <w:rPr>
+          <w:sz w:val="24"/>
+          <w:szCs w:val="24"/>
+        </w:rPr>
+        <w:t>StateCode</w:t>
+      </w:r>
+      <w:proofErr w:type="spellEnd"/>
+      <w:r>
+        <w:rPr>
+          <w:sz w:val="24"/>
+          <w:szCs w:val="24"/>
+        </w:rPr>
+        <w:t>", "</w:t>
+      </w:r>
+      <w:proofErr w:type="spellStart"/>
+      <w:r>
+        <w:rPr>
+          <w:sz w:val="24"/>
+          <w:szCs w:val="24"/>
+        </w:rPr>
+        <w:t>CountyCode</w:t>
+      </w:r>
+      <w:proofErr w:type="spellEnd"/>
+      <w:r>
+        <w:rPr>
+          <w:sz w:val="24"/>
+          <w:szCs w:val="24"/>
+        </w:rPr>
+        <w:t>", "</w:t>
+      </w:r>
+      <w:proofErr w:type="spellStart"/>
+      <w:r>
+        <w:rPr>
+          <w:sz w:val="24"/>
+          <w:szCs w:val="24"/>
+        </w:rPr>
+        <w:t>ProviderName</w:t>
+      </w:r>
+      <w:proofErr w:type="spellEnd"/>
+      <w:r>
+        <w:rPr>
+          <w:sz w:val="24"/>
+          <w:szCs w:val="24"/>
+        </w:rPr>
+        <w:t>")</w:t>
       </w:r>
     </w:p>
     <w:p>
@@ -2970,7 +3404,23 @@
           <w:sz w:val="24"/>
           <w:szCs w:val="24"/>
         </w:rPr>
-        <w:t xml:space="preserve"> (“keep_results”)</w:t>
+        <w:t xml:space="preserve"> (“</w:t>
+      </w:r>
+      <w:proofErr w:type="spellStart"/>
+      <w:r>
+        <w:rPr>
+          <w:sz w:val="24"/>
+          <w:szCs w:val="24"/>
+        </w:rPr>
+        <w:t>keep_results</w:t>
+      </w:r>
+      <w:proofErr w:type="spellEnd"/>
+      <w:r>
+        <w:rPr>
+          <w:sz w:val="24"/>
+          <w:szCs w:val="24"/>
+        </w:rPr>
+        <w:t>”)</w:t>
       </w:r>
       <w:r>
         <w:rPr>
@@ -3011,7 +3461,183 @@
           <w:sz w:val="24"/>
           <w:szCs w:val="24"/>
         </w:rPr>
-        <w:t>"MonitoringLocationIdentifier", "ResultIdentifier", "ActivityStartDate", "ActivityStartTime/Time",                   "ActivityStartTime/TimeZoneCode", "CharacteristicName", "ResultMeasureValue", "ResultMeasure/MeasureUnitCode"</w:t>
+        <w:t>"</w:t>
+      </w:r>
+      <w:proofErr w:type="spellStart"/>
+      <w:r>
+        <w:rPr>
+          <w:sz w:val="24"/>
+          <w:szCs w:val="24"/>
+        </w:rPr>
+        <w:t>MonitoringLocationIdentifier</w:t>
+      </w:r>
+      <w:proofErr w:type="spellEnd"/>
+      <w:r>
+        <w:rPr>
+          <w:sz w:val="24"/>
+          <w:szCs w:val="24"/>
+        </w:rPr>
+        <w:t>", "</w:t>
+      </w:r>
+      <w:proofErr w:type="spellStart"/>
+      <w:r>
+        <w:rPr>
+          <w:sz w:val="24"/>
+          <w:szCs w:val="24"/>
+        </w:rPr>
+        <w:t>ResultIdentifier</w:t>
+      </w:r>
+      <w:proofErr w:type="spellEnd"/>
+      <w:r>
+        <w:rPr>
+          <w:sz w:val="24"/>
+          <w:szCs w:val="24"/>
+        </w:rPr>
+        <w:t>", "</w:t>
+      </w:r>
+      <w:proofErr w:type="spellStart"/>
+      <w:r>
+        <w:rPr>
+          <w:sz w:val="24"/>
+          <w:szCs w:val="24"/>
+        </w:rPr>
+        <w:t>ActivityStartDate</w:t>
+      </w:r>
+      <w:proofErr w:type="spellEnd"/>
+      <w:r>
+        <w:rPr>
+          <w:sz w:val="24"/>
+          <w:szCs w:val="24"/>
+        </w:rPr>
+        <w:t>", "</w:t>
+      </w:r>
+      <w:proofErr w:type="spellStart"/>
+      <w:r>
+        <w:rPr>
+          <w:sz w:val="24"/>
+          <w:szCs w:val="24"/>
+        </w:rPr>
+        <w:t>ActivityStartTime</w:t>
+      </w:r>
+      <w:proofErr w:type="spellEnd"/>
+      <w:r>
+        <w:rPr>
+          <w:sz w:val="24"/>
+          <w:szCs w:val="24"/>
+        </w:rPr>
+        <w:t>/Time</w:t>
+      </w:r>
+      <w:proofErr w:type="gramStart"/>
+      <w:r>
+        <w:rPr>
+          <w:sz w:val="24"/>
+          <w:szCs w:val="24"/>
+        </w:rPr>
+        <w:t xml:space="preserve">",   </w:t>
+      </w:r>
+      <w:proofErr w:type="gramEnd"/>
+      <w:r>
+        <w:rPr>
+          <w:sz w:val="24"/>
+          <w:szCs w:val="24"/>
+        </w:rPr>
+        <w:t xml:space="preserve">                "</w:t>
+      </w:r>
+      <w:proofErr w:type="spellStart"/>
+      <w:r>
+        <w:rPr>
+          <w:sz w:val="24"/>
+          <w:szCs w:val="24"/>
+        </w:rPr>
+        <w:t>ActivityStartTime</w:t>
+      </w:r>
+      <w:proofErr w:type="spellEnd"/>
+      <w:r>
+        <w:rPr>
+          <w:sz w:val="24"/>
+          <w:szCs w:val="24"/>
+        </w:rPr>
+        <w:t>/</w:t>
+      </w:r>
+      <w:proofErr w:type="spellStart"/>
+      <w:r>
+        <w:rPr>
+          <w:sz w:val="24"/>
+          <w:szCs w:val="24"/>
+        </w:rPr>
+        <w:t>TimeZoneCode</w:t>
+      </w:r>
+      <w:proofErr w:type="spellEnd"/>
+      <w:r>
+        <w:rPr>
+          <w:sz w:val="24"/>
+          <w:szCs w:val="24"/>
+        </w:rPr>
+        <w:t>", "</w:t>
+      </w:r>
+      <w:proofErr w:type="spellStart"/>
+      <w:r>
+        <w:rPr>
+          <w:sz w:val="24"/>
+          <w:szCs w:val="24"/>
+        </w:rPr>
+        <w:t>CharacteristicName</w:t>
+      </w:r>
+      <w:proofErr w:type="spellEnd"/>
+      <w:r>
+        <w:rPr>
+          <w:sz w:val="24"/>
+          <w:szCs w:val="24"/>
+        </w:rPr>
+        <w:t>", "</w:t>
+      </w:r>
+      <w:proofErr w:type="spellStart"/>
+      <w:r>
+        <w:rPr>
+          <w:sz w:val="24"/>
+          <w:szCs w:val="24"/>
+        </w:rPr>
+        <w:t>ResultMeasureValue</w:t>
+      </w:r>
+      <w:proofErr w:type="spellEnd"/>
+      <w:r>
+        <w:rPr>
+          <w:sz w:val="24"/>
+          <w:szCs w:val="24"/>
+        </w:rPr>
+        <w:t>", "</w:t>
+      </w:r>
+      <w:proofErr w:type="spellStart"/>
+      <w:r>
+        <w:rPr>
+          <w:sz w:val="24"/>
+          <w:szCs w:val="24"/>
+        </w:rPr>
+        <w:t>ResultMeasure</w:t>
+      </w:r>
+      <w:proofErr w:type="spellEnd"/>
+      <w:r>
+        <w:rPr>
+          <w:sz w:val="24"/>
+          <w:szCs w:val="24"/>
+        </w:rPr>
+        <w:t>/</w:t>
+      </w:r>
+      <w:proofErr w:type="spellStart"/>
+      <w:r>
+        <w:rPr>
+          <w:sz w:val="24"/>
+          <w:szCs w:val="24"/>
+        </w:rPr>
+        <w:t>MeasureUnitCode</w:t>
+      </w:r>
+      <w:proofErr w:type="spellEnd"/>
+      <w:r>
+        <w:rPr>
+          <w:sz w:val="24"/>
+          <w:szCs w:val="24"/>
+        </w:rPr>
+        <w:t>"</w:t>
       </w:r>
     </w:p>
     <w:p>
@@ -3073,19 +3699,6 @@
         </w:rPr>
         <w:t>c("Salinity", "Temperature, water", "Depth, bottom", "Depth, Secchi disk depth", "Temperature, air, deg C", "Turbidity", "Conductivity", "Specific conductance", "pH", "Dissolved oxygen (DO)", "Dissolved oxygen saturation", "Chlorophyll a, corrected for pheophytin", "Chlorophyll a", "Total dissolved solids", "Total suspended solids", "Zooplankton", "Diatoms", "Stream flow, instantaneous", "Flow, severity (choice list)", "Stream stage", "Flow", "Stream flow, mean. Daily")</w:t>
       </w:r>
-    </w:p>
-    <w:p>
-      <w:pPr>
-        <w:pStyle w:val="ListParagraph"/>
-        <w:numPr>
-          <w:ilvl w:val="2"/>
-          <w:numId w:val="3"/>
-        </w:numPr>
-        <w:rPr>
-          <w:sz w:val="24"/>
-          <w:szCs w:val="24"/>
-        </w:rPr>
-      </w:pPr>
     </w:p>
     <w:p>
       <w:pPr>
@@ -3099,6 +3712,73 @@
           <w:szCs w:val="24"/>
         </w:rPr>
       </w:pPr>
+      <w:r>
+        <w:rPr>
+          <w:sz w:val="24"/>
+          <w:szCs w:val="24"/>
+        </w:rPr>
+        <w:t xml:space="preserve">Navigate to the </w:t>
+      </w:r>
+      <w:proofErr w:type="spellStart"/>
+      <w:r>
+        <w:rPr>
+          <w:sz w:val="24"/>
+          <w:szCs w:val="24"/>
+        </w:rPr>
+        <w:t>Mapping_grids</w:t>
+      </w:r>
+      <w:proofErr w:type="spellEnd"/>
+      <w:r>
+        <w:rPr>
+          <w:sz w:val="24"/>
+          <w:szCs w:val="24"/>
+        </w:rPr>
+        <w:t xml:space="preserve">/WQ folder. Open the R project file and </w:t>
+      </w:r>
+      <w:r>
+        <w:rPr>
+          <w:sz w:val="24"/>
+          <w:szCs w:val="24"/>
+        </w:rPr>
+        <w:t>“</w:t>
+      </w:r>
+      <w:proofErr w:type="spellStart"/>
+      <w:r>
+        <w:rPr>
+          <w:sz w:val="24"/>
+          <w:szCs w:val="24"/>
+        </w:rPr>
+        <w:t>WQ_data_compilation</w:t>
+      </w:r>
+      <w:proofErr w:type="spellEnd"/>
+      <w:r>
+        <w:rPr>
+          <w:sz w:val="24"/>
+          <w:szCs w:val="24"/>
+        </w:rPr>
+        <w:t>”</w:t>
+      </w:r>
+      <w:r>
+        <w:rPr>
+          <w:sz w:val="24"/>
+          <w:szCs w:val="24"/>
+        </w:rPr>
+        <w:t xml:space="preserve"> R code file.</w:t>
+      </w:r>
+      <w:r>
+        <w:rPr>
+          <w:sz w:val="24"/>
+          <w:szCs w:val="24"/>
+        </w:rPr>
+        <w:t xml:space="preserve"> Run code through to save compiled, cleaned, and filtered data as a CSV file</w:t>
+      </w:r>
+      <w:r>
+        <w:rPr>
+          <w:sz w:val="24"/>
+          <w:szCs w:val="24"/>
+        </w:rPr>
+        <w:t xml:space="preserve"> and a widget map of stations included in the data file.</w:t>
+      </w:r>
     </w:p>
     <w:p>
       <w:pPr>
@@ -3108,84 +3788,12 @@
           <w:numId w:val="1"/>
         </w:numPr>
         <w:rPr>
-          <w:color w:val="FF0000"/>
-          <w:sz w:val="24"/>
-          <w:szCs w:val="24"/>
-        </w:rPr>
-      </w:pPr>
-      <w:r>
-        <w:rPr>
-          <w:color w:val="FF0000"/>
-          <w:sz w:val="24"/>
-          <w:szCs w:val="24"/>
-        </w:rPr>
-        <w:t xml:space="preserve">Navigate to the </w:t>
-      </w:r>
-      <w:r>
-        <w:rPr>
-          <w:color w:val="FF0000"/>
-          <w:sz w:val="24"/>
-          <w:szCs w:val="24"/>
-        </w:rPr>
-        <w:t xml:space="preserve">Mapping_grids/WQ folder. Open the R project file and </w:t>
-      </w:r>
-      <w:r>
-        <w:rPr>
-          <w:color w:val="FF0000"/>
-          <w:sz w:val="24"/>
-          <w:szCs w:val="24"/>
-        </w:rPr>
-        <w:t>“</w:t>
-      </w:r>
-      <w:r>
-        <w:rPr>
-          <w:color w:val="FF0000"/>
-          <w:sz w:val="24"/>
-          <w:szCs w:val="24"/>
-        </w:rPr>
-        <w:t>WQ_data_compilation</w:t>
-      </w:r>
-      <w:r>
-        <w:rPr>
-          <w:color w:val="FF0000"/>
-          <w:sz w:val="24"/>
-          <w:szCs w:val="24"/>
-        </w:rPr>
-        <w:t>”</w:t>
-      </w:r>
-      <w:r>
-        <w:rPr>
-          <w:color w:val="FF0000"/>
-          <w:sz w:val="24"/>
-          <w:szCs w:val="24"/>
-        </w:rPr>
-        <w:t xml:space="preserve"> R code file.</w:t>
-      </w:r>
-      <w:r>
-        <w:rPr>
-          <w:color w:val="FF0000"/>
-          <w:sz w:val="24"/>
-          <w:szCs w:val="24"/>
-        </w:rPr>
-        <w:t xml:space="preserve"> Run code through to save compiled, cleaned, and filtered data as a CSV file.</w:t>
-      </w:r>
-    </w:p>
-    <w:p>
-      <w:pPr>
-        <w:pStyle w:val="ListParagraph"/>
-        <w:numPr>
-          <w:ilvl w:val="0"/>
-          <w:numId w:val="1"/>
-        </w:numPr>
-        <w:rPr>
-          <w:color w:val="FF0000"/>
-          <w:sz w:val="24"/>
-          <w:szCs w:val="24"/>
-        </w:rPr>
-      </w:pPr>
-      <w:r>
-        <w:rPr>
-          <w:color w:val="FF0000"/>
+          <w:sz w:val="24"/>
+          <w:szCs w:val="24"/>
+        </w:rPr>
+      </w:pPr>
+      <w:r>
+        <w:rPr>
           <w:sz w:val="24"/>
           <w:szCs w:val="24"/>
         </w:rPr>
@@ -3194,23 +3802,52 @@
       </w:r>
       <w:r>
         <w:rPr>
-          <w:color w:val="FF0000"/>
-          <w:sz w:val="24"/>
-          <w:szCs w:val="24"/>
-        </w:rPr>
-        <w:t xml:space="preserve">“WQ_data_compilation” R code file and open the </w:t>
-      </w:r>
-      <w:r>
-        <w:rPr>
-          <w:color w:val="FF0000"/>
-          <w:sz w:val="24"/>
-          <w:szCs w:val="24"/>
-        </w:rPr>
-        <w:t>“WQ_data_selection”</w:t>
-      </w:r>
-      <w:r>
-        <w:rPr>
-          <w:color w:val="FF0000"/>
+          <w:sz w:val="24"/>
+          <w:szCs w:val="24"/>
+        </w:rPr>
+        <w:t>“</w:t>
+      </w:r>
+      <w:proofErr w:type="spellStart"/>
+      <w:r>
+        <w:rPr>
+          <w:sz w:val="24"/>
+          <w:szCs w:val="24"/>
+        </w:rPr>
+        <w:t>WQ_data_compilation</w:t>
+      </w:r>
+      <w:proofErr w:type="spellEnd"/>
+      <w:r>
+        <w:rPr>
+          <w:sz w:val="24"/>
+          <w:szCs w:val="24"/>
+        </w:rPr>
+        <w:t xml:space="preserve">” R code file and open the </w:t>
+      </w:r>
+      <w:r>
+        <w:rPr>
+          <w:sz w:val="24"/>
+          <w:szCs w:val="24"/>
+        </w:rPr>
+        <w:t>“</w:t>
+      </w:r>
+      <w:proofErr w:type="spellStart"/>
+      <w:r>
+        <w:rPr>
+          <w:sz w:val="24"/>
+          <w:szCs w:val="24"/>
+        </w:rPr>
+        <w:t>WQ_data_selection</w:t>
+      </w:r>
+      <w:proofErr w:type="spellEnd"/>
+      <w:r>
+        <w:rPr>
+          <w:sz w:val="24"/>
+          <w:szCs w:val="24"/>
+        </w:rPr>
+        <w:t>”</w:t>
+      </w:r>
+      <w:r>
+        <w:rPr>
           <w:sz w:val="24"/>
           <w:szCs w:val="24"/>
         </w:rPr>
@@ -3218,11 +3855,102 @@
       </w:r>
       <w:r>
         <w:rPr>
-          <w:color w:val="FF0000"/>
           <w:sz w:val="24"/>
           <w:szCs w:val="24"/>
         </w:rPr>
         <w:t xml:space="preserve"> This code will help output the area data and a map of WQ stations. </w:t>
+      </w:r>
+    </w:p>
+    <w:p>
+      <w:pPr>
+        <w:pStyle w:val="ListParagraph"/>
+        <w:numPr>
+          <w:ilvl w:val="1"/>
+          <w:numId w:val="1"/>
+        </w:numPr>
+        <w:rPr>
+          <w:sz w:val="24"/>
+          <w:szCs w:val="24"/>
+        </w:rPr>
+      </w:pPr>
+      <w:r>
+        <w:rPr>
+          <w:sz w:val="24"/>
+          <w:szCs w:val="24"/>
+        </w:rPr>
+        <w:t>Data can be limited by:</w:t>
+      </w:r>
+    </w:p>
+    <w:p>
+      <w:pPr>
+        <w:pStyle w:val="ListParagraph"/>
+        <w:numPr>
+          <w:ilvl w:val="2"/>
+          <w:numId w:val="1"/>
+        </w:numPr>
+        <w:rPr>
+          <w:sz w:val="24"/>
+          <w:szCs w:val="24"/>
+        </w:rPr>
+      </w:pPr>
+      <w:r>
+        <w:rPr>
+          <w:sz w:val="24"/>
+          <w:szCs w:val="24"/>
+        </w:rPr>
+        <w:t>Date range</w:t>
+      </w:r>
+    </w:p>
+    <w:p>
+      <w:pPr>
+        <w:pStyle w:val="ListParagraph"/>
+        <w:numPr>
+          <w:ilvl w:val="2"/>
+          <w:numId w:val="1"/>
+        </w:numPr>
+        <w:rPr>
+          <w:sz w:val="24"/>
+          <w:szCs w:val="24"/>
+        </w:rPr>
+      </w:pPr>
+      <w:r>
+        <w:rPr>
+          <w:sz w:val="24"/>
+          <w:szCs w:val="24"/>
+        </w:rPr>
+        <w:t>Distance from specified stations based on one or two distance criteria – stations as listed in Data/</w:t>
+      </w:r>
+      <w:proofErr w:type="spellStart"/>
+      <w:r>
+        <w:rPr>
+          <w:sz w:val="24"/>
+          <w:szCs w:val="24"/>
+        </w:rPr>
+        <w:t>Reference_data</w:t>
+      </w:r>
+      <w:proofErr w:type="spellEnd"/>
+      <w:r>
+        <w:rPr>
+          <w:sz w:val="24"/>
+          <w:szCs w:val="24"/>
+        </w:rPr>
+        <w:t>/</w:t>
+      </w:r>
+      <w:proofErr w:type="spellStart"/>
+      <w:r>
+        <w:rPr>
+          <w:sz w:val="24"/>
+          <w:szCs w:val="24"/>
+        </w:rPr>
+        <w:t>Stations_area_selections</w:t>
+      </w:r>
+      <w:proofErr w:type="spellEnd"/>
+      <w:r>
+        <w:rPr>
+          <w:sz w:val="24"/>
+          <w:szCs w:val="24"/>
+        </w:rPr>
+        <w:t xml:space="preserve"> Excel file.</w:t>
       </w:r>
     </w:p>
     <w:p>
@@ -4979,7 +5707,7 @@
 </file>
 
 <file path=word/numbering.xml><?xml version="1.0" encoding="utf-8"?>
-<w:numbering xmlns:wpc="http://schemas.microsoft.com/office/word/2010/wordprocessingCanvas" xmlns:cx="http://schemas.microsoft.com/office/drawing/2014/chartex" xmlns:cx1="http://schemas.microsoft.com/office/drawing/2015/9/8/chartex" xmlns:cx2="http://schemas.microsoft.com/office/drawing/2015/10/21/chartex" xmlns:cx3="http://schemas.microsoft.com/office/drawing/2016/5/9/chartex" xmlns:cx4="http://schemas.microsoft.com/office/drawing/2016/5/10/chartex" xmlns:cx5="http://schemas.microsoft.com/office/drawing/2016/5/11/chartex" xmlns:cx6="http://schemas.microsoft.com/office/drawing/2016/5/12/chartex" xmlns:cx7="http://schemas.microsoft.com/office/drawing/2016/5/13/chartex" xmlns:cx8="http://schemas.microsoft.com/office/drawing/2016/5/14/chartex" xmlns:mc="http://schemas.openxmlformats.org/markup-compatibility/2006" xmlns:aink="http://schemas.microsoft.com/office/drawing/2016/ink" xmlns:am3d="http://schemas.microsoft.com/office/drawing/2017/model3d" xmlns:o="urn:schemas-microsoft-com:office:office" xmlns:oel="http://schemas.microsoft.com/office/2019/extlst" xmlns:r="http://schemas.openxmlformats.org/officeDocument/2006/relationships" xmlns:m="http://schemas.openxmlformats.org/officeDocument/2006/math" xmlns:v="urn:schemas-microsoft-com:vml" xmlns:wp14="http://schemas.microsoft.com/office/word/2010/wordprocessingDrawing" xmlns:wp="http://schemas.openxmlformats.org/drawingml/2006/wordprocessingDrawing" xmlns:w10="urn:schemas-microsoft-com:office:word" xmlns:w="http://schemas.openxmlformats.org/wordprocessingml/2006/main" xmlns:w14="http://schemas.microsoft.com/office/word/2010/wordml" xmlns:w15="http://schemas.microsoft.com/office/word/2012/wordml" xmlns:w16cex="http://schemas.microsoft.com/office/word/2018/wordml/cex" xmlns:w16cid="http://schemas.microsoft.com/office/word/2016/wordml/cid" xmlns:w16="http://schemas.microsoft.com/office/word/2018/wordml" xmlns:w16du="http://schemas.microsoft.com/office/word/2023/wordml/word16du" xmlns:w16sdtdh="http://schemas.microsoft.com/office/word/2020/wordml/sdtdatahash" xmlns:w16se="http://schemas.microsoft.com/office/word/2015/wordml/symex" xmlns:wpg="http://schemas.microsoft.com/office/word/2010/wordprocessingGroup" xmlns:wpi="http://schemas.microsoft.com/office/word/2010/wordprocessingInk" xmlns:wne="http://schemas.microsoft.com/office/word/2006/wordml" xmlns:wps="http://schemas.microsoft.com/office/word/2010/wordprocessingShape" mc:Ignorable="w14 w15 w16se w16cid w16 w16cex w16sdtdh w16du wp14">
+<w:numbering xmlns:wpc="http://schemas.microsoft.com/office/word/2010/wordprocessingCanvas" xmlns:cx="http://schemas.microsoft.com/office/drawing/2014/chartex" xmlns:cx1="http://schemas.microsoft.com/office/drawing/2015/9/8/chartex" xmlns:cx2="http://schemas.microsoft.com/office/drawing/2015/10/21/chartex" xmlns:cx3="http://schemas.microsoft.com/office/drawing/2016/5/9/chartex" xmlns:cx4="http://schemas.microsoft.com/office/drawing/2016/5/10/chartex" xmlns:cx5="http://schemas.microsoft.com/office/drawing/2016/5/11/chartex" xmlns:cx6="http://schemas.microsoft.com/office/drawing/2016/5/12/chartex" xmlns:cx7="http://schemas.microsoft.com/office/drawing/2016/5/13/chartex" xmlns:cx8="http://schemas.microsoft.com/office/drawing/2016/5/14/chartex" xmlns:mc="http://schemas.openxmlformats.org/markup-compatibility/2006" xmlns:aink="http://schemas.microsoft.com/office/drawing/2016/ink" xmlns:am3d="http://schemas.microsoft.com/office/drawing/2017/model3d" xmlns:o="urn:schemas-microsoft-com:office:office" xmlns:oel="http://schemas.microsoft.com/office/2019/extlst" xmlns:r="http://schemas.openxmlformats.org/officeDocument/2006/relationships" xmlns:m="http://schemas.openxmlformats.org/officeDocument/2006/math" xmlns:v="urn:schemas-microsoft-com:vml" xmlns:wp14="http://schemas.microsoft.com/office/word/2010/wordprocessingDrawing" xmlns:wp="http://schemas.openxmlformats.org/drawingml/2006/wordprocessingDrawing" xmlns:w10="urn:schemas-microsoft-com:office:word" xmlns:w="http://schemas.openxmlformats.org/wordprocessingml/2006/main" xmlns:w14="http://schemas.microsoft.com/office/word/2010/wordml" xmlns:w15="http://schemas.microsoft.com/office/word/2012/wordml" xmlns:w16cex="http://schemas.microsoft.com/office/word/2018/wordml/cex" xmlns:w16cid="http://schemas.microsoft.com/office/word/2016/wordml/cid" xmlns:w16="http://schemas.microsoft.com/office/word/2018/wordml" xmlns:w16du="http://schemas.microsoft.com/office/word/2023/wordml/word16du" xmlns:w16sdtdh="http://schemas.microsoft.com/office/word/2020/wordml/sdtdatahash" xmlns:w16sdtfl="http://schemas.microsoft.com/office/word/2024/wordml/sdtformatlock" xmlns:w16se="http://schemas.microsoft.com/office/word/2015/wordml/symex" xmlns:wpg="http://schemas.microsoft.com/office/word/2010/wordprocessingGroup" xmlns:wpi="http://schemas.microsoft.com/office/word/2010/wordprocessingInk" xmlns:wne="http://schemas.microsoft.com/office/word/2006/wordml" xmlns:wps="http://schemas.microsoft.com/office/word/2010/wordprocessingShape" mc:Ignorable="w14 w15 w16se w16cid w16 w16cex w16sdtdh w16sdtfl w16du wp14">
   <w:abstractNum w:abstractNumId="0" w15:restartNumberingAfterBreak="0">
     <w:nsid w:val="0B074C51"/>
     <w:multiLevelType w:val="hybridMultilevel"/>
@@ -5005,7 +5733,7 @@
         <w:ind w:left="1440" w:hanging="360"/>
       </w:pPr>
     </w:lvl>
-    <w:lvl w:ilvl="2" w:tplc="0409001B" w:tentative="1">
+    <w:lvl w:ilvl="2" w:tplc="0409001B">
       <w:start w:val="1"/>
       <w:numFmt w:val="lowerRoman"/>
       <w:lvlText w:val="%3."/>
@@ -5266,7 +5994,7 @@
 </file>
 
 <file path=word/styles.xml><?xml version="1.0" encoding="utf-8"?>
-<w:styles xmlns:mc="http://schemas.openxmlformats.org/markup-compatibility/2006" xmlns:r="http://schemas.openxmlformats.org/officeDocument/2006/relationships" xmlns:w="http://schemas.openxmlformats.org/wordprocessingml/2006/main" xmlns:w14="http://schemas.microsoft.com/office/word/2010/wordml" xmlns:w15="http://schemas.microsoft.com/office/word/2012/wordml" xmlns:w16cex="http://schemas.microsoft.com/office/word/2018/wordml/cex" xmlns:w16cid="http://schemas.microsoft.com/office/word/2016/wordml/cid" xmlns:w16="http://schemas.microsoft.com/office/word/2018/wordml" xmlns:w16du="http://schemas.microsoft.com/office/word/2023/wordml/word16du" xmlns:w16sdtdh="http://schemas.microsoft.com/office/word/2020/wordml/sdtdatahash" xmlns:w16se="http://schemas.microsoft.com/office/word/2015/wordml/symex" mc:Ignorable="w14 w15 w16se w16cid w16 w16cex w16sdtdh w16du">
+<w:styles xmlns:mc="http://schemas.openxmlformats.org/markup-compatibility/2006" xmlns:r="http://schemas.openxmlformats.org/officeDocument/2006/relationships" xmlns:w="http://schemas.openxmlformats.org/wordprocessingml/2006/main" xmlns:w14="http://schemas.microsoft.com/office/word/2010/wordml" xmlns:w15="http://schemas.microsoft.com/office/word/2012/wordml" xmlns:w16cex="http://schemas.microsoft.com/office/word/2018/wordml/cex" xmlns:w16cid="http://schemas.microsoft.com/office/word/2016/wordml/cid" xmlns:w16="http://schemas.microsoft.com/office/word/2018/wordml" xmlns:w16du="http://schemas.microsoft.com/office/word/2023/wordml/word16du" xmlns:w16sdtdh="http://schemas.microsoft.com/office/word/2020/wordml/sdtdatahash" xmlns:w16sdtfl="http://schemas.microsoft.com/office/word/2024/wordml/sdtformatlock" xmlns:w16se="http://schemas.microsoft.com/office/word/2015/wordml/symex" mc:Ignorable="w14 w15 w16se w16cid w16 w16cex w16sdtdh w16sdtfl w16du">
   <w:docDefaults>
     <w:rPrDefault>
       <w:rPr>

</xml_diff>